<commit_message>
Casos de Uso, Casos de Teste e Diagrama_Caso_de_Uso.mdj
</commit_message>
<xml_diff>
--- a/Software para Deficientes Visuais/Casos De Uso/UC-03.docx
+++ b/Software para Deficientes Visuais/Casos De Uso/UC-03.docx
@@ -49,17 +49,8 @@
                 <w:rFonts w:ascii="Times New Roman" w:hAnsi="Times New Roman" w:cs="Times New Roman"/>
                 <w:sz w:val="24"/>
               </w:rPr>
-              <w:t xml:space="preserve">Aplicação utilizada: </w:t>
-            </w:r>
-            <w:proofErr w:type="spellStart"/>
-            <w:r>
-              <w:rPr>
-                <w:rFonts w:ascii="Times New Roman" w:hAnsi="Times New Roman" w:cs="Times New Roman"/>
-                <w:sz w:val="24"/>
-              </w:rPr>
-              <w:t>ChromeVox</w:t>
-            </w:r>
-            <w:proofErr w:type="spellEnd"/>
+              <w:t>Aplicação utilizada: ChromeVox</w:t>
+            </w:r>
           </w:p>
         </w:tc>
       </w:tr>
@@ -87,8 +78,6 @@
               </w:rPr>
               <w:t>Nome do Caso de Uso: Leitura de Documentos no formato .PPT</w:t>
             </w:r>
-            <w:bookmarkStart w:id="0" w:name="_GoBack"/>
-            <w:bookmarkEnd w:id="0"/>
           </w:p>
         </w:tc>
         <w:tc>
@@ -109,21 +98,7 @@
                 <w:rFonts w:ascii="Times New Roman" w:hAnsi="Times New Roman" w:cs="Times New Roman"/>
                 <w:sz w:val="24"/>
               </w:rPr>
-              <w:t>I</w:t>
-            </w:r>
-            <w:r>
-              <w:rPr>
-                <w:rFonts w:ascii="Times New Roman" w:hAnsi="Times New Roman" w:cs="Times New Roman"/>
-                <w:sz w:val="24"/>
-              </w:rPr>
-              <w:t>dentificação: UC-0</w:t>
-            </w:r>
-            <w:r>
-              <w:rPr>
-                <w:rFonts w:ascii="Times New Roman" w:hAnsi="Times New Roman" w:cs="Times New Roman"/>
-                <w:sz w:val="24"/>
-              </w:rPr>
-              <w:t>3</w:t>
+              <w:t>Identificação: UC-03</w:t>
             </w:r>
           </w:p>
         </w:tc>
@@ -150,14 +125,7 @@
                 <w:rFonts w:ascii="Times New Roman" w:hAnsi="Times New Roman" w:cs="Times New Roman"/>
                 <w:sz w:val="24"/>
               </w:rPr>
-              <w:t>Autor do Caso de Uso:</w:t>
-            </w:r>
-            <w:r>
-              <w:rPr>
-                <w:rFonts w:ascii="Times New Roman" w:hAnsi="Times New Roman" w:cs="Times New Roman"/>
-                <w:sz w:val="24"/>
-              </w:rPr>
-              <w:t xml:space="preserve"> Renan Silva de Araújo</w:t>
+              <w:t>Autor do Caso de Uso: Renan Silva de Araújo</w:t>
             </w:r>
           </w:p>
         </w:tc>
@@ -178,14 +146,7 @@
                 <w:rFonts w:ascii="Times New Roman" w:hAnsi="Times New Roman" w:cs="Times New Roman"/>
                 <w:sz w:val="24"/>
               </w:rPr>
-              <w:t>Data de Criação:</w:t>
-            </w:r>
-            <w:r>
-              <w:rPr>
-                <w:rFonts w:ascii="Times New Roman" w:hAnsi="Times New Roman" w:cs="Times New Roman"/>
-                <w:sz w:val="24"/>
-              </w:rPr>
-              <w:t xml:space="preserve"> 20/06/2017</w:t>
+              <w:t>Data de Criação: 20/06/2017</w:t>
             </w:r>
           </w:p>
         </w:tc>
@@ -266,137 +227,94 @@
                 <w:rFonts w:ascii="Times New Roman" w:hAnsi="Times New Roman" w:cs="Times New Roman"/>
                 <w:sz w:val="24"/>
               </w:rPr>
-              <w:t>-</w:t>
-            </w:r>
-            <w:r>
-              <w:rPr>
-                <w:rFonts w:ascii="Times New Roman" w:hAnsi="Times New Roman" w:cs="Times New Roman"/>
-                <w:sz w:val="24"/>
-              </w:rPr>
-              <w:t xml:space="preserve"> Navegador Google Chrome</w:t>
-            </w:r>
-          </w:p>
-          <w:p>
-            <w:pPr>
-              <w:spacing w:after="0" w:line="240" w:lineRule="auto"/>
-              <w:rPr>
-                <w:rFonts w:ascii="Times New Roman" w:hAnsi="Times New Roman" w:cs="Times New Roman"/>
-                <w:sz w:val="24"/>
-              </w:rPr>
-            </w:pPr>
-          </w:p>
-          <w:p>
-            <w:pPr>
-              <w:spacing w:after="0" w:line="240" w:lineRule="auto"/>
-              <w:rPr>
-                <w:rFonts w:ascii="Times New Roman" w:hAnsi="Times New Roman" w:cs="Times New Roman"/>
-                <w:sz w:val="24"/>
-              </w:rPr>
-            </w:pPr>
-            <w:r>
-              <w:rPr>
-                <w:rFonts w:ascii="Times New Roman" w:hAnsi="Times New Roman" w:cs="Times New Roman"/>
-                <w:sz w:val="24"/>
-              </w:rPr>
-              <w:t xml:space="preserve">- Conta de </w:t>
-            </w:r>
-            <w:r>
-              <w:rPr>
-                <w:rFonts w:ascii="Times New Roman" w:hAnsi="Times New Roman" w:cs="Times New Roman"/>
-                <w:sz w:val="24"/>
-              </w:rPr>
-              <w:t>acesso no Google</w:t>
-            </w:r>
-          </w:p>
-          <w:p>
-            <w:pPr>
-              <w:spacing w:after="0" w:line="240" w:lineRule="auto"/>
-              <w:rPr>
-                <w:rFonts w:ascii="Times New Roman" w:hAnsi="Times New Roman" w:cs="Times New Roman"/>
-                <w:sz w:val="24"/>
-              </w:rPr>
-            </w:pPr>
-          </w:p>
-          <w:p>
-            <w:pPr>
-              <w:spacing w:after="0" w:line="240" w:lineRule="auto"/>
-              <w:rPr>
-                <w:rFonts w:ascii="Times New Roman" w:hAnsi="Times New Roman" w:cs="Times New Roman"/>
-                <w:sz w:val="24"/>
-              </w:rPr>
-            </w:pPr>
-            <w:r>
-              <w:rPr>
-                <w:rFonts w:ascii="Times New Roman" w:hAnsi="Times New Roman" w:cs="Times New Roman"/>
-                <w:sz w:val="24"/>
-              </w:rPr>
-              <w:t xml:space="preserve">- </w:t>
-            </w:r>
-            <w:proofErr w:type="spellStart"/>
-            <w:r>
-              <w:rPr>
-                <w:rFonts w:ascii="Times New Roman" w:hAnsi="Times New Roman" w:cs="Times New Roman"/>
-                <w:sz w:val="24"/>
-              </w:rPr>
-              <w:t>ChromeVox</w:t>
-            </w:r>
-            <w:proofErr w:type="spellEnd"/>
-            <w:r>
-              <w:rPr>
-                <w:rFonts w:ascii="Times New Roman" w:hAnsi="Times New Roman" w:cs="Times New Roman"/>
-                <w:sz w:val="24"/>
-              </w:rPr>
-              <w:t xml:space="preserve"> instalado no browser Google Chrome</w:t>
-            </w:r>
-          </w:p>
-          <w:p>
-            <w:pPr>
-              <w:spacing w:after="0" w:line="240" w:lineRule="auto"/>
-              <w:rPr>
-                <w:rFonts w:ascii="Times New Roman" w:hAnsi="Times New Roman" w:cs="Times New Roman"/>
-                <w:sz w:val="24"/>
-              </w:rPr>
-            </w:pPr>
-          </w:p>
-          <w:p>
-            <w:pPr>
-              <w:spacing w:after="0" w:line="240" w:lineRule="auto"/>
-              <w:jc w:val="both"/>
-              <w:rPr>
-                <w:rFonts w:ascii="Times New Roman" w:hAnsi="Times New Roman" w:cs="Times New Roman"/>
-                <w:sz w:val="24"/>
-              </w:rPr>
-            </w:pPr>
-            <w:r>
-              <w:rPr>
-                <w:rFonts w:ascii="Times New Roman" w:hAnsi="Times New Roman" w:cs="Times New Roman"/>
-                <w:sz w:val="24"/>
-              </w:rPr>
-              <w:t xml:space="preserve">- Configuração do componente de Áudio do Windows para emitir o som do </w:t>
-            </w:r>
-            <w:proofErr w:type="spellStart"/>
-            <w:r>
-              <w:rPr>
-                <w:rFonts w:ascii="Times New Roman" w:hAnsi="Times New Roman" w:cs="Times New Roman"/>
-                <w:sz w:val="24"/>
-              </w:rPr>
-              <w:t>ChromeVox</w:t>
-            </w:r>
-            <w:proofErr w:type="spellEnd"/>
-            <w:r>
-              <w:rPr>
-                <w:rFonts w:ascii="Times New Roman" w:hAnsi="Times New Roman" w:cs="Times New Roman"/>
-                <w:sz w:val="24"/>
-              </w:rPr>
-              <w:t>. O uso do fone de ouvido para os usuários atendidos neste processo é opcional caso o som do computador pessoal</w:t>
-            </w:r>
-            <w:r>
-              <w:rPr>
-                <w:rFonts w:ascii="Times New Roman" w:hAnsi="Times New Roman" w:cs="Times New Roman"/>
-                <w:sz w:val="24"/>
-              </w:rPr>
-              <w:t xml:space="preserve"> esteja com o volume alto ou baixo.</w:t>
-            </w:r>
+              <w:t>- Navegador Google Chrome</w:t>
+            </w:r>
+          </w:p>
+          <w:p>
+            <w:pPr>
+              <w:spacing w:after="0" w:line="240" w:lineRule="auto"/>
+              <w:rPr>
+                <w:rFonts w:ascii="Times New Roman" w:hAnsi="Times New Roman" w:cs="Times New Roman"/>
+                <w:sz w:val="24"/>
+              </w:rPr>
+            </w:pPr>
+          </w:p>
+          <w:p>
+            <w:pPr>
+              <w:spacing w:after="0" w:line="240" w:lineRule="auto"/>
+              <w:rPr>
+                <w:rFonts w:ascii="Times New Roman" w:hAnsi="Times New Roman" w:cs="Times New Roman"/>
+                <w:sz w:val="24"/>
+              </w:rPr>
+            </w:pPr>
+            <w:r>
+              <w:rPr>
+                <w:rFonts w:ascii="Times New Roman" w:hAnsi="Times New Roman" w:cs="Times New Roman"/>
+                <w:sz w:val="24"/>
+              </w:rPr>
+              <w:t>- Conta de acesso no Google</w:t>
+            </w:r>
+          </w:p>
+          <w:p>
+            <w:pPr>
+              <w:spacing w:after="0" w:line="240" w:lineRule="auto"/>
+              <w:rPr>
+                <w:rFonts w:ascii="Times New Roman" w:hAnsi="Times New Roman" w:cs="Times New Roman"/>
+                <w:sz w:val="24"/>
+              </w:rPr>
+            </w:pPr>
+          </w:p>
+          <w:p>
+            <w:pPr>
+              <w:spacing w:after="0" w:line="240" w:lineRule="auto"/>
+              <w:rPr>
+                <w:rFonts w:ascii="Times New Roman" w:hAnsi="Times New Roman" w:cs="Times New Roman"/>
+                <w:sz w:val="24"/>
+              </w:rPr>
+            </w:pPr>
+            <w:r>
+              <w:rPr>
+                <w:rFonts w:ascii="Times New Roman" w:hAnsi="Times New Roman" w:cs="Times New Roman"/>
+                <w:sz w:val="24"/>
+              </w:rPr>
+              <w:t>- ChromeVox instalado no browser Google Chrome</w:t>
+            </w:r>
+          </w:p>
+          <w:p>
+            <w:pPr>
+              <w:spacing w:after="0" w:line="240" w:lineRule="auto"/>
+              <w:rPr>
+                <w:rFonts w:ascii="Times New Roman" w:hAnsi="Times New Roman" w:cs="Times New Roman"/>
+                <w:sz w:val="24"/>
+              </w:rPr>
+            </w:pPr>
+          </w:p>
+          <w:p>
+            <w:pPr>
+              <w:spacing w:after="0" w:line="240" w:lineRule="auto"/>
+              <w:jc w:val="both"/>
+              <w:rPr>
+                <w:rFonts w:ascii="Times New Roman" w:hAnsi="Times New Roman" w:cs="Times New Roman"/>
+                <w:sz w:val="24"/>
+              </w:rPr>
+            </w:pPr>
+            <w:r>
+              <w:rPr>
+                <w:rFonts w:ascii="Times New Roman" w:hAnsi="Times New Roman" w:cs="Times New Roman"/>
+                <w:sz w:val="24"/>
+              </w:rPr>
+              <w:t>- Configuração do componente de Áudio do Windows para emitir o som do ChromeVox. O uso do fone de ouvido para os usuários atendidos neste processo é opcional caso o som do computador pessoal esteja com o volume alto ou baixo.</w:t>
+            </w:r>
+          </w:p>
+          <w:p>
+            <w:pPr>
+              <w:spacing w:after="0" w:line="240" w:lineRule="auto"/>
+              <w:jc w:val="both"/>
+              <w:rPr>
+                <w:rFonts w:ascii="Times New Roman" w:hAnsi="Times New Roman" w:cs="Times New Roman"/>
+                <w:sz w:val="24"/>
+              </w:rPr>
+            </w:pPr>
           </w:p>
         </w:tc>
       </w:tr>
@@ -423,30 +341,7 @@
                 <w:rFonts w:ascii="Times New Roman" w:hAnsi="Times New Roman" w:cs="Times New Roman"/>
                 <w:sz w:val="24"/>
               </w:rPr>
-              <w:t xml:space="preserve">Objetivo: Utilizar o </w:t>
-            </w:r>
-            <w:proofErr w:type="spellStart"/>
-            <w:r>
-              <w:rPr>
-                <w:rFonts w:ascii="Times New Roman" w:hAnsi="Times New Roman" w:cs="Times New Roman"/>
-                <w:sz w:val="24"/>
-              </w:rPr>
-              <w:t>ChromeVox</w:t>
-            </w:r>
-            <w:proofErr w:type="spellEnd"/>
-            <w:r>
-              <w:rPr>
-                <w:rFonts w:ascii="Times New Roman" w:hAnsi="Times New Roman" w:cs="Times New Roman"/>
-                <w:sz w:val="24"/>
-              </w:rPr>
-              <w:t xml:space="preserve"> para </w:t>
-            </w:r>
-            <w:r>
-              <w:rPr>
-                <w:rFonts w:ascii="Times New Roman" w:hAnsi="Times New Roman" w:cs="Times New Roman"/>
-                <w:sz w:val="24"/>
-              </w:rPr>
-              <w:t>ler documentos de extensão .PPT</w:t>
+              <w:t>Objetivo: Utilizar o ChromeVox para ler documentos de extensão .PPT</w:t>
             </w:r>
           </w:p>
         </w:tc>
@@ -474,21 +369,7 @@
                 <w:rFonts w:ascii="Times New Roman" w:hAnsi="Times New Roman" w:cs="Times New Roman"/>
                 <w:sz w:val="24"/>
               </w:rPr>
-              <w:t xml:space="preserve">Ator: Aluno </w:t>
-            </w:r>
-            <w:r>
-              <w:rPr>
-                <w:rFonts w:ascii="Times New Roman" w:hAnsi="Times New Roman" w:cs="Times New Roman"/>
-                <w:sz w:val="24"/>
-              </w:rPr>
-              <w:t>atendido</w:t>
-            </w:r>
-            <w:r>
-              <w:rPr>
-                <w:rFonts w:ascii="Times New Roman" w:hAnsi="Times New Roman" w:cs="Times New Roman"/>
-                <w:sz w:val="24"/>
-              </w:rPr>
-              <w:t>, Professor</w:t>
+              <w:t>Ator: Aluno atendido, Professor</w:t>
             </w:r>
           </w:p>
         </w:tc>
@@ -605,23 +486,7 @@
                 <w:rFonts w:ascii="Times New Roman" w:hAnsi="Times New Roman" w:cs="Times New Roman"/>
                 <w:sz w:val="24"/>
               </w:rPr>
-              <w:t xml:space="preserve">Com o suporte do </w:t>
-            </w:r>
-            <w:proofErr w:type="spellStart"/>
-            <w:r>
-              <w:rPr>
-                <w:rFonts w:ascii="Times New Roman" w:hAnsi="Times New Roman" w:cs="Times New Roman"/>
-                <w:sz w:val="24"/>
-              </w:rPr>
-              <w:t>ChromeVox</w:t>
-            </w:r>
-            <w:proofErr w:type="spellEnd"/>
-            <w:r>
-              <w:rPr>
-                <w:rFonts w:ascii="Times New Roman" w:hAnsi="Times New Roman" w:cs="Times New Roman"/>
-                <w:sz w:val="24"/>
-              </w:rPr>
-              <w:t xml:space="preserve"> o usuário deverá navegar até a barra de endereços, pressionando a tecla TAB de forma a percorrer todos os componentes da página.</w:t>
+              <w:t>Com o suporte do ChromeVox o usuário deverá navegar até a barra de endereços, pressionando a tecla TAB de forma a percorrer todos os componentes da página.</w:t>
             </w:r>
           </w:p>
           <w:p>
@@ -653,87 +518,34 @@
                 <w:rFonts w:ascii="Times New Roman" w:hAnsi="Times New Roman" w:cs="Times New Roman"/>
                 <w:sz w:val="24"/>
               </w:rPr>
-              <w:t xml:space="preserve">Digitar o seguinte endereço: </w:t>
-            </w:r>
-            <w:r>
-              <w:rPr>
-                <w:rFonts w:ascii="Times New Roman" w:hAnsi="Times New Roman" w:cs="Times New Roman"/>
-                <w:sz w:val="24"/>
-              </w:rPr>
-              <w:t xml:space="preserve">accounts.google.com/. Caso já exista um e-mail registrado na </w:t>
-            </w:r>
-            <w:proofErr w:type="spellStart"/>
-            <w:r>
-              <w:rPr>
-                <w:rFonts w:ascii="Times New Roman" w:hAnsi="Times New Roman" w:cs="Times New Roman"/>
-                <w:sz w:val="24"/>
-              </w:rPr>
-              <w:t>pagina</w:t>
-            </w:r>
-            <w:proofErr w:type="spellEnd"/>
-            <w:r>
-              <w:rPr>
-                <w:rFonts w:ascii="Times New Roman" w:hAnsi="Times New Roman" w:cs="Times New Roman"/>
-                <w:sz w:val="24"/>
-              </w:rPr>
-              <w:t xml:space="preserve"> solicitando apenas a senha, este passo do caso de uso tratará como exceção conforme visto em E1. Caso já exista </w:t>
-            </w:r>
-            <w:proofErr w:type="gramStart"/>
-            <w:r>
-              <w:rPr>
-                <w:rFonts w:ascii="Times New Roman" w:hAnsi="Times New Roman" w:cs="Times New Roman"/>
-                <w:sz w:val="24"/>
-              </w:rPr>
-              <w:t>um conta conectada</w:t>
-            </w:r>
-            <w:proofErr w:type="gramEnd"/>
-            <w:r>
-              <w:rPr>
-                <w:rFonts w:ascii="Times New Roman" w:hAnsi="Times New Roman" w:cs="Times New Roman"/>
-                <w:sz w:val="24"/>
-              </w:rPr>
-              <w:t xml:space="preserve"> no Google, será necessário a desconexão. A desconexão é t</w:t>
-            </w:r>
-            <w:r>
-              <w:rPr>
-                <w:rFonts w:ascii="Times New Roman" w:hAnsi="Times New Roman" w:cs="Times New Roman"/>
-                <w:sz w:val="24"/>
-              </w:rPr>
-              <w:t>ratada na exceção E2.</w:t>
-            </w:r>
-          </w:p>
-          <w:p>
-            <w:pPr>
-              <w:spacing w:after="0" w:line="240" w:lineRule="auto"/>
-              <w:jc w:val="both"/>
-              <w:rPr>
-                <w:rFonts w:ascii="Times New Roman" w:hAnsi="Times New Roman" w:cs="Times New Roman"/>
-                <w:sz w:val="24"/>
-              </w:rPr>
-            </w:pPr>
-          </w:p>
-          <w:p>
-            <w:pPr>
-              <w:spacing w:after="0" w:line="240" w:lineRule="auto"/>
-              <w:jc w:val="both"/>
-              <w:rPr>
-                <w:rFonts w:ascii="Times New Roman" w:hAnsi="Times New Roman" w:cs="Times New Roman"/>
-                <w:sz w:val="24"/>
-              </w:rPr>
-            </w:pPr>
-            <w:r>
-              <w:rPr>
-                <w:rFonts w:ascii="Times New Roman" w:hAnsi="Times New Roman" w:cs="Times New Roman"/>
-                <w:sz w:val="24"/>
-              </w:rPr>
-              <w:t xml:space="preserve">5. </w:t>
-            </w:r>
-            <w:r>
-              <w:rPr>
-                <w:rFonts w:ascii="Times New Roman" w:hAnsi="Times New Roman" w:cs="Times New Roman"/>
-                <w:sz w:val="24"/>
-              </w:rPr>
-              <w:t>Digitar o e-mail ou o telefone de acesso a conta, e, em seguida pressionar ENTER. Digitar a palavra-passe e, em seguida pressionar ENTER.</w:t>
+              <w:t>Digitar o seguinte endereço: accounts.google.com/. Caso já exista um e-mail registrado na pagina solicitando apenas a senha, este passo do caso de uso tratará como exceção conforme visto em E1. Caso já exista um conta conectada no Google, será necessário a desconexão. A desconexão é tratada na exceção E2.</w:t>
+            </w:r>
+          </w:p>
+          <w:p>
+            <w:pPr>
+              <w:spacing w:after="0" w:line="240" w:lineRule="auto"/>
+              <w:jc w:val="both"/>
+              <w:rPr>
+                <w:rFonts w:ascii="Times New Roman" w:hAnsi="Times New Roman" w:cs="Times New Roman"/>
+                <w:sz w:val="24"/>
+              </w:rPr>
+            </w:pPr>
+          </w:p>
+          <w:p>
+            <w:pPr>
+              <w:spacing w:after="0" w:line="240" w:lineRule="auto"/>
+              <w:jc w:val="both"/>
+              <w:rPr>
+                <w:rFonts w:ascii="Times New Roman" w:hAnsi="Times New Roman" w:cs="Times New Roman"/>
+                <w:sz w:val="24"/>
+              </w:rPr>
+            </w:pPr>
+            <w:r>
+              <w:rPr>
+                <w:rFonts w:ascii="Times New Roman" w:hAnsi="Times New Roman" w:cs="Times New Roman"/>
+                <w:sz w:val="24"/>
+              </w:rPr>
+              <w:t>5. Digitar o e-mail ou o telefone de acesso a conta, e, em seguida pressionar ENTER. Digitar a palavra-passe e, em seguida pressionar ENTER.</w:t>
             </w:r>
           </w:p>
           <w:p>
@@ -764,49 +576,8 @@
                 <w:rFonts w:ascii="Times New Roman" w:hAnsi="Times New Roman" w:cs="Times New Roman"/>
                 <w:sz w:val="24"/>
               </w:rPr>
-              <w:t xml:space="preserve">Para acessar o </w:t>
-            </w:r>
-            <w:proofErr w:type="spellStart"/>
-            <w:r>
-              <w:rPr>
-                <w:rFonts w:ascii="Times New Roman" w:hAnsi="Times New Roman" w:cs="Times New Roman"/>
-                <w:sz w:val="24"/>
-              </w:rPr>
-              <w:t>GoogleDoc</w:t>
-            </w:r>
-            <w:proofErr w:type="spellEnd"/>
-            <w:r>
-              <w:rPr>
-                <w:rFonts w:ascii="Times New Roman" w:hAnsi="Times New Roman" w:cs="Times New Roman"/>
-                <w:sz w:val="24"/>
-              </w:rPr>
-              <w:t xml:space="preserve"> é necessário digitar o seguinte endereço: google.com/</w:t>
-            </w:r>
-            <w:proofErr w:type="spellStart"/>
-            <w:r>
-              <w:rPr>
-                <w:rFonts w:ascii="Times New Roman" w:hAnsi="Times New Roman" w:cs="Times New Roman"/>
-                <w:sz w:val="24"/>
-              </w:rPr>
-              <w:t>docs</w:t>
-            </w:r>
-            <w:proofErr w:type="spellEnd"/>
-            <w:r>
-              <w:rPr>
-                <w:rFonts w:ascii="Times New Roman" w:hAnsi="Times New Roman" w:cs="Times New Roman"/>
-                <w:sz w:val="24"/>
-              </w:rPr>
-              <w:t>/</w:t>
-            </w:r>
-            <w:proofErr w:type="spellStart"/>
-            <w:r>
-              <w:rPr>
-                <w:rFonts w:ascii="Times New Roman" w:hAnsi="Times New Roman" w:cs="Times New Roman"/>
-                <w:sz w:val="24"/>
-              </w:rPr>
-              <w:t>about</w:t>
-            </w:r>
-            <w:proofErr w:type="spellEnd"/>
+              <w:t>Para acessar o GoogleDoc é necessário digitar o seguinte endereço: google.com/docs/about</w:t>
+            </w:r>
           </w:p>
           <w:p>
             <w:pPr>
@@ -836,21 +607,7 @@
                 <w:rFonts w:ascii="Times New Roman" w:hAnsi="Times New Roman" w:cs="Times New Roman"/>
                 <w:sz w:val="24"/>
               </w:rPr>
-              <w:t>P</w:t>
-            </w:r>
-            <w:r>
-              <w:rPr>
-                <w:rFonts w:ascii="Times New Roman" w:hAnsi="Times New Roman" w:cs="Times New Roman"/>
-                <w:sz w:val="24"/>
-              </w:rPr>
-              <w:t>ara acessar a página da leitura é necessário pressionar TAB até a funcionalidade “Apresentações” em seguida pressionar a tecla ENTER, após esta operação é necessário novamente a utilização da tecla TAB até a funcionalidade “Ir para apresentações Google”. E</w:t>
-            </w:r>
-            <w:r>
-              <w:rPr>
-                <w:rFonts w:ascii="Times New Roman" w:hAnsi="Times New Roman" w:cs="Times New Roman"/>
-                <w:sz w:val="24"/>
-              </w:rPr>
-              <w:t>m seguida pressionar a tecla ENTER</w:t>
+              <w:t>Para acessar a página da leitura é necessário pressionar TAB até a funcionalidade “Apresentações” em seguida pressionar a tecla ENTER, após esta operação é necessário novamente a utilização da tecla TAB até a funcionalidade “Ir para apresentações Google”. Em seguida pressionar a tecla ENTER</w:t>
             </w:r>
           </w:p>
           <w:p>
@@ -913,14 +670,7 @@
                 <w:rFonts w:ascii="Times New Roman" w:hAnsi="Times New Roman" w:cs="Times New Roman"/>
                 <w:sz w:val="24"/>
               </w:rPr>
-              <w:t xml:space="preserve">Utilizar as setas de direção do teclado para navegar nos nomes dos </w:t>
-            </w:r>
-            <w:r>
-              <w:rPr>
-                <w:rFonts w:ascii="Times New Roman" w:hAnsi="Times New Roman" w:cs="Times New Roman"/>
-                <w:sz w:val="24"/>
-              </w:rPr>
-              <w:t>arquivos. Ao posicionar no arquivo pretendido deve-se pressionar a tecla ENTER.</w:t>
+              <w:t>Utilizar as setas de direção do teclado para navegar nos nomes dos arquivos. Ao posicionar no arquivo pretendido deve-se pressionar a tecla ENTER.</w:t>
             </w:r>
           </w:p>
           <w:p>
@@ -1030,70 +780,7 @@
                 <w:rFonts w:ascii="Times New Roman" w:hAnsi="Times New Roman" w:cs="Times New Roman"/>
                 <w:sz w:val="24"/>
               </w:rPr>
-              <w:t xml:space="preserve">E1.Pressionar a tecla TAB até posicionar na funcionalidade </w:t>
-            </w:r>
-            <w:r>
-              <w:rPr>
-                <w:rFonts w:ascii="Times New Roman" w:hAnsi="Times New Roman" w:cs="Times New Roman"/>
-                <w:sz w:val="24"/>
-              </w:rPr>
-              <w:t>“</w:t>
-            </w:r>
-            <w:r>
-              <w:rPr>
-                <w:rFonts w:ascii="Times New Roman" w:hAnsi="Times New Roman" w:cs="Times New Roman"/>
-                <w:sz w:val="24"/>
-              </w:rPr>
-              <w:t>mudar de conta</w:t>
-            </w:r>
-            <w:r>
-              <w:rPr>
-                <w:rFonts w:ascii="Times New Roman" w:hAnsi="Times New Roman" w:cs="Times New Roman"/>
-                <w:sz w:val="24"/>
-              </w:rPr>
-              <w:t>”</w:t>
-            </w:r>
-            <w:r>
-              <w:rPr>
-                <w:rFonts w:ascii="Times New Roman" w:hAnsi="Times New Roman" w:cs="Times New Roman"/>
-                <w:sz w:val="24"/>
-              </w:rPr>
-              <w:t xml:space="preserve">, e, em seguida, pressionar a tecla ENTER.  Pressionar a tecla TAB até posicionar na funcionalidade </w:t>
-            </w:r>
-            <w:r>
-              <w:rPr>
-                <w:rFonts w:ascii="Times New Roman" w:hAnsi="Times New Roman" w:cs="Times New Roman"/>
-                <w:sz w:val="24"/>
-              </w:rPr>
-              <w:t>“</w:t>
-            </w:r>
-            <w:r>
-              <w:rPr>
-                <w:rFonts w:ascii="Times New Roman" w:hAnsi="Times New Roman" w:cs="Times New Roman"/>
-                <w:sz w:val="24"/>
-              </w:rPr>
-              <w:t>Utilizar outra conta</w:t>
-            </w:r>
-            <w:r>
-              <w:rPr>
-                <w:rFonts w:ascii="Times New Roman" w:hAnsi="Times New Roman" w:cs="Times New Roman"/>
-                <w:sz w:val="24"/>
-              </w:rPr>
-              <w:t>”</w:t>
-            </w:r>
-            <w:r>
-              <w:rPr>
-                <w:rFonts w:ascii="Times New Roman" w:hAnsi="Times New Roman" w:cs="Times New Roman"/>
-                <w:sz w:val="24"/>
-              </w:rPr>
-              <w:t>, e, em seguida, pressionar a tecla ENTER. Digitar o e-mail de acesso e em seguida pressionar a tecla ENTER. Finalmente, digitar a pal</w:t>
-            </w:r>
-            <w:r>
-              <w:rPr>
-                <w:rFonts w:ascii="Times New Roman" w:hAnsi="Times New Roman" w:cs="Times New Roman"/>
-                <w:sz w:val="24"/>
-              </w:rPr>
-              <w:t xml:space="preserve">avra-passe ou senha. </w:t>
+              <w:t xml:space="preserve">E1.Pressionar a tecla TAB até posicionar na funcionalidade “mudar de conta”, e, em seguida, pressionar a tecla ENTER.  Pressionar a tecla TAB até posicionar na funcionalidade “Utilizar outra conta”, e, em seguida, pressionar a tecla ENTER. Digitar o e-mail de acesso e em seguida pressionar a tecla ENTER. Finalmente, digitar a palavra-passe ou senha. </w:t>
             </w:r>
           </w:p>
           <w:p>
@@ -1151,78 +838,7 @@
                 <w:rFonts w:ascii="Times New Roman" w:hAnsi="Times New Roman" w:cs="Times New Roman"/>
                 <w:sz w:val="24"/>
               </w:rPr>
-              <w:t>[</w:t>
-            </w:r>
-            <w:r>
-              <w:rPr>
-                <w:rFonts w:ascii="Times New Roman" w:hAnsi="Times New Roman" w:cs="Times New Roman"/>
-                <w:sz w:val="24"/>
-              </w:rPr>
-              <w:t>Quando o Chrome</w:t>
-            </w:r>
-            <w:r>
-              <w:rPr>
-                <w:rFonts w:ascii="Times New Roman" w:hAnsi="Times New Roman" w:cs="Times New Roman"/>
-                <w:sz w:val="24"/>
-              </w:rPr>
-              <w:t xml:space="preserve"> </w:t>
-            </w:r>
-            <w:proofErr w:type="spellStart"/>
-            <w:r>
-              <w:rPr>
-                <w:rFonts w:ascii="Times New Roman" w:hAnsi="Times New Roman" w:cs="Times New Roman"/>
-                <w:sz w:val="24"/>
-              </w:rPr>
-              <w:t>vox</w:t>
-            </w:r>
-            <w:proofErr w:type="spellEnd"/>
-            <w:r>
-              <w:rPr>
-                <w:rFonts w:ascii="Times New Roman" w:hAnsi="Times New Roman" w:cs="Times New Roman"/>
-                <w:sz w:val="24"/>
-              </w:rPr>
-              <w:t xml:space="preserve"> chega na primeira pasta ou arquivo, é necessário </w:t>
-            </w:r>
-            <w:proofErr w:type="spellStart"/>
-            <w:r>
-              <w:rPr>
-                <w:rFonts w:ascii="Times New Roman" w:hAnsi="Times New Roman" w:cs="Times New Roman"/>
-                <w:sz w:val="24"/>
-              </w:rPr>
-              <w:t>utlizar</w:t>
-            </w:r>
-            <w:proofErr w:type="spellEnd"/>
-            <w:r>
-              <w:rPr>
-                <w:rFonts w:ascii="Times New Roman" w:hAnsi="Times New Roman" w:cs="Times New Roman"/>
-                <w:sz w:val="24"/>
-              </w:rPr>
-              <w:t xml:space="preserve"> as setas do </w:t>
-            </w:r>
-            <w:proofErr w:type="gramStart"/>
-            <w:r>
-              <w:rPr>
-                <w:rFonts w:ascii="Times New Roman" w:hAnsi="Times New Roman" w:cs="Times New Roman"/>
-                <w:sz w:val="24"/>
-              </w:rPr>
-              <w:t>teclado(</w:t>
-            </w:r>
-            <w:proofErr w:type="spellStart"/>
-            <w:proofErr w:type="gramEnd"/>
-            <w:r>
-              <w:rPr>
-                <w:rFonts w:ascii="Times New Roman" w:hAnsi="Times New Roman" w:cs="Times New Roman"/>
-                <w:sz w:val="24"/>
-              </w:rPr>
-              <w:t>Superior,Inferior,Esquerda,Direita</w:t>
-            </w:r>
-            <w:proofErr w:type="spellEnd"/>
-            <w:r>
-              <w:rPr>
-                <w:rFonts w:ascii="Times New Roman" w:hAnsi="Times New Roman" w:cs="Times New Roman"/>
-                <w:sz w:val="24"/>
-              </w:rPr>
-              <w:t>), para ter conhecimento das próximas pastas ou arquivos.</w:t>
+              <w:t>[Quando o Chrome vox chega na primeira pasta ou arquivo, é necessário utlizar as setas do teclado(Superior,Inferior,Esquerda,Direita), para ter conhecimento das próximas pastas ou arquivos.</w:t>
             </w:r>
           </w:p>
         </w:tc>
@@ -1277,30 +893,67 @@
                 <w:rFonts w:ascii="Times New Roman" w:hAnsi="Times New Roman" w:cs="Times New Roman"/>
                 <w:sz w:val="24"/>
               </w:rPr>
-              <w:t xml:space="preserve">É simples sua utilização, porém os </w:t>
-            </w:r>
-            <w:proofErr w:type="spellStart"/>
-            <w:r>
-              <w:rPr>
-                <w:rFonts w:ascii="Times New Roman" w:hAnsi="Times New Roman" w:cs="Times New Roman"/>
-                <w:sz w:val="24"/>
-              </w:rPr>
-              <w:t>responsaveis</w:t>
-            </w:r>
-            <w:proofErr w:type="spellEnd"/>
-            <w:r>
-              <w:rPr>
-                <w:rFonts w:ascii="Times New Roman" w:hAnsi="Times New Roman" w:cs="Times New Roman"/>
-                <w:sz w:val="24"/>
-              </w:rPr>
-              <w:t xml:space="preserve"> pela aplicação de p</w:t>
-            </w:r>
-            <w:r>
-              <w:rPr>
-                <w:rFonts w:ascii="Times New Roman" w:hAnsi="Times New Roman" w:cs="Times New Roman"/>
-                <w:sz w:val="24"/>
-              </w:rPr>
-              <w:t>rovas, ou atividades devem ter conhecimento na ferramenta, para auxiliar todos os alunos deficientes visuais.</w:t>
+              <w:t>É simples sua utilização, porém os responsaveis pela aplicação de provas, ou atividades devem ter conhecimento na ferramenta, para auxiliar todos os alunos deficientes visuais.</w:t>
+            </w:r>
+          </w:p>
+          <w:p>
+            <w:pPr>
+              <w:spacing w:after="0" w:line="240" w:lineRule="auto"/>
+              <w:ind w:left="66"/>
+              <w:rPr>
+                <w:rFonts w:ascii="Times New Roman" w:hAnsi="Times New Roman" w:cs="Times New Roman"/>
+                <w:sz w:val="24"/>
+              </w:rPr>
+            </w:pPr>
+          </w:p>
+          <w:p>
+            <w:pPr>
+              <w:spacing w:after="0" w:line="240" w:lineRule="auto"/>
+              <w:ind w:left="66"/>
+              <w:rPr>
+                <w:rFonts w:ascii="Times New Roman" w:hAnsi="Times New Roman" w:cs="Times New Roman"/>
+                <w:sz w:val="24"/>
+              </w:rPr>
+            </w:pPr>
+            <w:r>
+              <w:rPr>
+                <w:rFonts w:ascii="Times New Roman" w:hAnsi="Times New Roman" w:cs="Times New Roman"/>
+                <w:sz w:val="24"/>
+              </w:rPr>
+              <w:t xml:space="preserve">Este caso de uso faz referência sobre funcionalidades descritas no caso de uso </w:t>
+            </w:r>
+            <w:hyperlink r:id="rId9" w:history="1">
+              <w:r>
+                <w:rPr>
+                  <w:rStyle w:val="Hyperlink"/>
+                  <w:rFonts w:ascii="Times New Roman" w:hAnsi="Times New Roman" w:cs="Times New Roman"/>
+                  <w:sz w:val="24"/>
+                </w:rPr>
+                <w:t>UC</w:t>
+              </w:r>
+              <w:r>
+                <w:rPr>
+                  <w:rStyle w:val="Hyperlink"/>
+                  <w:rFonts w:ascii="Times New Roman" w:hAnsi="Times New Roman" w:cs="Times New Roman"/>
+                  <w:sz w:val="24"/>
+                </w:rPr>
+                <w:t>-</w:t>
+              </w:r>
+              <w:r>
+                <w:rPr>
+                  <w:rStyle w:val="Hyperlink"/>
+                  <w:rFonts w:ascii="Times New Roman" w:hAnsi="Times New Roman" w:cs="Times New Roman"/>
+                  <w:sz w:val="24"/>
+                </w:rPr>
+                <w:t>05</w:t>
+              </w:r>
+            </w:hyperlink>
+            <w:r>
+              <w:rPr>
+                <w:rFonts w:ascii="Times New Roman" w:hAnsi="Times New Roman" w:cs="Times New Roman"/>
+                <w:sz w:val="24"/>
+              </w:rPr>
+              <w:t>.</w:t>
             </w:r>
           </w:p>
         </w:tc>
@@ -1341,10 +994,12 @@
           <w:sz w:val="24"/>
         </w:rPr>
       </w:pPr>
+      <w:bookmarkStart w:id="0" w:name="_GoBack"/>
+      <w:bookmarkEnd w:id="0"/>
     </w:p>
     <w:sectPr>
-      <w:headerReference w:type="default" r:id="rId8"/>
-      <w:footerReference w:type="default" r:id="rId9"/>
+      <w:headerReference w:type="default" r:id="rId10"/>
+      <w:footerReference w:type="default" r:id="rId11"/>
       <w:pgSz w:w="11906" w:h="16838"/>
       <w:pgMar w:top="1701" w:right="1155" w:bottom="1146" w:left="1701" w:header="965" w:footer="708" w:gutter="0"/>
       <w:cols w:space="708"/>
@@ -1415,7 +1070,7 @@
         <w:rFonts w:ascii="Times New Roman" w:hAnsi="Times New Roman" w:cs="Times New Roman"/>
         <w:noProof/>
       </w:rPr>
-      <w:t>2</w:t>
+      <w:t>1</w:t>
     </w:r>
     <w:r>
       <w:rPr>
@@ -1529,15 +1184,7 @@
         <w:sz w:val="28"/>
         <w:u w:val="single"/>
       </w:rPr>
-      <w:t xml:space="preserve">Projeto de Iniciação Científica – Padronização de Rotinas em Software </w:t>
-    </w:r>
-    <w:r>
-      <w:rPr>
-        <w:rFonts w:ascii="Times New Roman" w:hAnsi="Times New Roman" w:cs="Times New Roman"/>
-        <w:sz w:val="28"/>
-        <w:u w:val="single"/>
-      </w:rPr>
-      <w:t>para Deficientes Visuais</w:t>
+      <w:t>Projeto de Iniciação Científica – Padronização de Rotinas em Software para Deficientes Visuais</w:t>
     </w:r>
   </w:p>
 </w:hdr>
@@ -1748,7 +1395,7 @@
     <w:lsdException w:name="Table Web 2" w:semiHidden="1" w:unhideWhenUsed="1"/>
     <w:lsdException w:name="Table Web 3" w:semiHidden="1" w:unhideWhenUsed="1"/>
     <w:lsdException w:name="Balloon Text" w:semiHidden="1" w:unhideWhenUsed="1"/>
-    <w:lsdException w:name="Table Grid" w:semiHidden="1" w:uiPriority="39" w:unhideWhenUsed="1"/>
+    <w:lsdException w:name="Table Grid" w:uiPriority="39"/>
     <w:lsdException w:name="Table Theme" w:semiHidden="1" w:unhideWhenUsed="1"/>
     <w:lsdException w:name="Placeholder Text" w:semiHidden="1"/>
     <w:lsdException w:name="Light Shading" w:uiPriority="60"/>
@@ -2042,6 +1689,29 @@
     <w:uiPriority w:val="99"/>
     <w:qFormat/>
   </w:style>
+  <w:style w:type="character" w:styleId="Hyperlink">
+    <w:name w:val="Hyperlink"/>
+    <w:basedOn w:val="Fontepargpadro"/>
+    <w:uiPriority w:val="99"/>
+    <w:unhideWhenUsed/>
+    <w:rsid w:val="002C2C4F"/>
+    <w:rPr>
+      <w:color w:val="0563C1" w:themeColor="hyperlink"/>
+      <w:u w:val="single"/>
+    </w:rPr>
+  </w:style>
+  <w:style w:type="character" w:styleId="HiperlinkVisitado">
+    <w:name w:val="FollowedHyperlink"/>
+    <w:basedOn w:val="Fontepargpadro"/>
+    <w:uiPriority w:val="99"/>
+    <w:semiHidden/>
+    <w:unhideWhenUsed/>
+    <w:rsid w:val="002C2C4F"/>
+    <w:rPr>
+      <w:color w:val="954F72" w:themeColor="followedHyperlink"/>
+      <w:u w:val="single"/>
+    </w:rPr>
+  </w:style>
 </w:styles>
 </file>
 
@@ -2309,10 +1979,22 @@
 </s:customData>
 </file>
 
+<file path=customXml/item2.xml><?xml version="1.0" encoding="utf-8"?>
+<b:Sources xmlns:b="http://schemas.openxmlformats.org/officeDocument/2006/bibliography" xmlns="http://schemas.openxmlformats.org/officeDocument/2006/bibliography" SelectedStyle="\APASixthEditionOfficeOnline.xsl" StyleName="APA" Version="6"/>
+</file>
+
 <file path=customXml/itemProps1.xml><?xml version="1.0" encoding="utf-8"?>
 <ds:datastoreItem xmlns:ds="http://schemas.openxmlformats.org/officeDocument/2006/customXml" ds:itemID="{B1977F7D-205B-4081-913C-38D41E755F92}">
   <ds:schemaRefs>
     <ds:schemaRef ds:uri="http://www.wps.cn/officeDocument/2013/wpsCustomData"/>
   </ds:schemaRefs>
 </ds:datastoreItem>
+</file>
+
+<file path=customXml/itemProps2.xml><?xml version="1.0" encoding="utf-8"?>
+<ds:datastoreItem xmlns:ds="http://schemas.openxmlformats.org/officeDocument/2006/customXml" ds:itemID="{F97793E6-5BCD-4E2D-B48C-B32141E1ED86}">
+  <ds:schemaRefs>
+    <ds:schemaRef ds:uri="http://schemas.openxmlformats.org/officeDocument/2006/bibliography"/>
+  </ds:schemaRefs>
+</ds:datastoreItem>
 </file>
</xml_diff>